<commit_message>
tomorrow, I'll finish register
</commit_message>
<xml_diff>
--- a/doc/System_Analysis.docx
+++ b/doc/System_Analysis.docx
@@ -6656,12 +6656,7 @@
         </w:numPr>
       </w:pPr>
       <w:r>
-        <w:t>User uploads pet docu</w:t>
-      </w:r>
-      <w:bookmarkStart w:id="18" w:name="_GoBack"/>
-      <w:bookmarkEnd w:id="18"/>
-      <w:r>
-        <w:t>ment PDF</w:t>
+        <w:t>User uploads pet document PDF</w:t>
       </w:r>
     </w:p>
     <w:p>
@@ -6745,11 +6740,11 @@
       <w:pPr>
         <w:pStyle w:val="Heading2"/>
       </w:pPr>
-      <w:bookmarkStart w:id="19" w:name="_Toc420617706"/>
+      <w:bookmarkStart w:id="18" w:name="_Toc420617706"/>
       <w:r>
         <w:t>4.4 Storage – Database</w:t>
       </w:r>
-      <w:bookmarkEnd w:id="19"/>
+      <w:bookmarkEnd w:id="18"/>
     </w:p>
     <w:p>
       <w:pPr>
@@ -6785,7 +6780,7 @@
       <w:pPr>
         <w:pStyle w:val="Heading2"/>
       </w:pPr>
-      <w:bookmarkStart w:id="20" w:name="_Toc420617707"/>
+      <w:bookmarkStart w:id="19" w:name="_Toc420617707"/>
       <w:r>
         <w:t xml:space="preserve">4.5 </w:t>
       </w:r>
@@ -6795,7 +6790,7 @@
       <w:r>
         <w:t>Interfaces</w:t>
       </w:r>
-      <w:bookmarkEnd w:id="20"/>
+      <w:bookmarkEnd w:id="19"/>
     </w:p>
     <w:p>
       <w:pPr>
@@ -6906,14 +6901,14 @@
       <w:pPr>
         <w:pStyle w:val="Heading2"/>
       </w:pPr>
-      <w:bookmarkStart w:id="21" w:name="_Toc420617708"/>
+      <w:bookmarkStart w:id="20" w:name="_Toc420617708"/>
       <w:r>
         <w:t>4.6</w:t>
       </w:r>
       <w:r>
         <w:t xml:space="preserve"> Timelines and deadlines</w:t>
       </w:r>
-      <w:bookmarkEnd w:id="21"/>
+      <w:bookmarkEnd w:id="20"/>
     </w:p>
     <w:tbl>
       <w:tblPr>
@@ -7913,55 +7908,55 @@
       <w:pPr>
         <w:pStyle w:val="Heading2"/>
       </w:pPr>
-      <w:bookmarkStart w:id="22" w:name="_Toc420617709"/>
+      <w:bookmarkStart w:id="21" w:name="_Toc420617709"/>
       <w:r>
         <w:t>4.7</w:t>
       </w:r>
       <w:r>
         <w:t xml:space="preserve"> Training</w:t>
       </w:r>
+      <w:bookmarkEnd w:id="21"/>
+    </w:p>
+    <w:p>
+      <w:pPr>
+        <w:rPr>
+          <w:rFonts w:ascii="Times New Roman" w:hAnsi="Times New Roman" w:cs="Times New Roman"/>
+        </w:rPr>
+      </w:pPr>
+      <w:r>
+        <w:rPr>
+          <w:rFonts w:ascii="Times New Roman" w:hAnsi="Times New Roman" w:cs="Times New Roman"/>
+        </w:rPr>
+        <w:t>A help how to will be available on the website</w:t>
+      </w:r>
+      <w:r>
+        <w:rPr>
+          <w:rFonts w:ascii="Times New Roman" w:hAnsi="Times New Roman" w:cs="Times New Roman"/>
+        </w:rPr>
+        <w:t xml:space="preserve">.  I </w:t>
+      </w:r>
+      <w:r>
+        <w:rPr>
+          <w:rFonts w:ascii="Times New Roman" w:hAnsi="Times New Roman" w:cs="Times New Roman"/>
+        </w:rPr>
+        <w:t>will be using Joyride (see 2.6) as the tour.</w:t>
+      </w:r>
+    </w:p>
+    <w:p>
+      <w:pPr>
+        <w:pStyle w:val="Heading2"/>
+      </w:pPr>
+      <w:bookmarkStart w:id="22" w:name="_Toc420617710"/>
+      <w:r>
+        <w:t>4.</w:t>
+      </w:r>
+      <w:r>
+        <w:t>8</w:t>
+      </w:r>
+      <w:r>
+        <w:t xml:space="preserve"> Security and Audits</w:t>
+      </w:r>
       <w:bookmarkEnd w:id="22"/>
-    </w:p>
-    <w:p>
-      <w:pPr>
-        <w:rPr>
-          <w:rFonts w:ascii="Times New Roman" w:hAnsi="Times New Roman" w:cs="Times New Roman"/>
-        </w:rPr>
-      </w:pPr>
-      <w:r>
-        <w:rPr>
-          <w:rFonts w:ascii="Times New Roman" w:hAnsi="Times New Roman" w:cs="Times New Roman"/>
-        </w:rPr>
-        <w:t>A help how to will be available on the website</w:t>
-      </w:r>
-      <w:r>
-        <w:rPr>
-          <w:rFonts w:ascii="Times New Roman" w:hAnsi="Times New Roman" w:cs="Times New Roman"/>
-        </w:rPr>
-        <w:t xml:space="preserve">.  I </w:t>
-      </w:r>
-      <w:r>
-        <w:rPr>
-          <w:rFonts w:ascii="Times New Roman" w:hAnsi="Times New Roman" w:cs="Times New Roman"/>
-        </w:rPr>
-        <w:t>will be using Joyride (see 2.6) as the tour.</w:t>
-      </w:r>
-    </w:p>
-    <w:p>
-      <w:pPr>
-        <w:pStyle w:val="Heading2"/>
-      </w:pPr>
-      <w:bookmarkStart w:id="23" w:name="_Toc420617710"/>
-      <w:r>
-        <w:t>4.</w:t>
-      </w:r>
-      <w:r>
-        <w:t>8</w:t>
-      </w:r>
-      <w:r>
-        <w:t xml:space="preserve"> Security and Audits</w:t>
-      </w:r>
-      <w:bookmarkEnd w:id="23"/>
     </w:p>
     <w:p>
       <w:pPr>
@@ -8093,14 +8088,14 @@
       <w:pPr>
         <w:pStyle w:val="Heading2"/>
       </w:pPr>
-      <w:bookmarkStart w:id="24" w:name="_Toc420617711"/>
+      <w:bookmarkStart w:id="23" w:name="_Toc420617711"/>
       <w:r>
         <w:t>4.9</w:t>
       </w:r>
       <w:r>
         <w:t xml:space="preserve"> Use Cases</w:t>
       </w:r>
-      <w:bookmarkEnd w:id="24"/>
+      <w:bookmarkEnd w:id="23"/>
     </w:p>
     <w:tbl>
       <w:tblPr>
@@ -8469,7 +8464,7 @@
               <w:rPr>
                 <w:rFonts w:ascii="Times New Roman" w:hAnsi="Times New Roman" w:cs="Times New Roman"/>
               </w:rPr>
-              <w:t>N/A</w:t>
+              <w:t>None</w:t>
             </w:r>
           </w:p>
         </w:tc>
@@ -8513,7 +8508,7 @@
               <w:rPr>
                 <w:rFonts w:ascii="Times New Roman" w:hAnsi="Times New Roman" w:cs="Times New Roman"/>
               </w:rPr>
-              <w:t>N/A</w:t>
+              <w:t>None</w:t>
             </w:r>
           </w:p>
         </w:tc>
@@ -8574,13 +8569,7 @@
               <w:rPr>
                 <w:rFonts w:ascii="Times New Roman" w:hAnsi="Times New Roman" w:cs="Times New Roman"/>
               </w:rPr>
-              <w:t xml:space="preserve">Create a </w:t>
-            </w:r>
-            <w:r>
-              <w:rPr>
-                <w:rFonts w:ascii="Times New Roman" w:hAnsi="Times New Roman" w:cs="Times New Roman"/>
-              </w:rPr>
-              <w:t>company</w:t>
+              <w:t>Sign In</w:t>
             </w:r>
           </w:p>
         </w:tc>
@@ -8623,25 +8612,25 @@
               <w:rPr>
                 <w:rFonts w:ascii="Times New Roman" w:hAnsi="Times New Roman" w:cs="Times New Roman"/>
               </w:rPr>
-              <w:t xml:space="preserve">Create an </w:t>
-            </w:r>
-            <w:r>
-              <w:rPr>
-                <w:rFonts w:ascii="Times New Roman" w:hAnsi="Times New Roman" w:cs="Times New Roman"/>
-              </w:rPr>
-              <w:t>comp</w:t>
-            </w:r>
-            <w:r>
-              <w:rPr>
-                <w:rFonts w:ascii="Times New Roman" w:hAnsi="Times New Roman" w:cs="Times New Roman"/>
-              </w:rPr>
-              <w:t>a</w:t>
-            </w:r>
-            <w:r>
-              <w:rPr>
-                <w:rFonts w:ascii="Times New Roman" w:hAnsi="Times New Roman" w:cs="Times New Roman"/>
-              </w:rPr>
-              <w:t>ny</w:t>
+              <w:t xml:space="preserve">Sign </w:t>
+            </w:r>
+            <w:r>
+              <w:rPr>
+                <w:rFonts w:ascii="Times New Roman" w:hAnsi="Times New Roman" w:cs="Times New Roman"/>
+              </w:rPr>
+              <w:t>i</w:t>
+            </w:r>
+            <w:r>
+              <w:rPr>
+                <w:rFonts w:ascii="Times New Roman" w:hAnsi="Times New Roman" w:cs="Times New Roman"/>
+              </w:rPr>
+              <w:t>n</w:t>
+            </w:r>
+            <w:r>
+              <w:rPr>
+                <w:rFonts w:ascii="Times New Roman" w:hAnsi="Times New Roman" w:cs="Times New Roman"/>
+              </w:rPr>
+              <w:t>to the web application</w:t>
             </w:r>
           </w:p>
         </w:tc>
@@ -8724,39 +8713,13 @@
               <w:rPr>
                 <w:rFonts w:ascii="Times New Roman" w:hAnsi="Times New Roman" w:cs="Times New Roman"/>
               </w:rPr>
-              <w:t>1.</w:t>
-            </w:r>
-            <w:r>
-              <w:rPr>
-                <w:rFonts w:ascii="Times New Roman" w:hAnsi="Times New Roman" w:cs="Times New Roman"/>
-              </w:rPr>
-              <w:t xml:space="preserve"> </w:t>
-            </w:r>
-            <w:r>
-              <w:rPr>
-                <w:rFonts w:ascii="Times New Roman" w:hAnsi="Times New Roman" w:cs="Times New Roman"/>
-              </w:rPr>
-              <w:t>Already have an account created</w:t>
-            </w:r>
-          </w:p>
-          <w:p>
-            <w:pPr>
-              <w:cnfStyle w:val="000000100000" w:firstRow="0" w:lastRow="0" w:firstColumn="0" w:lastColumn="0" w:oddVBand="0" w:evenVBand="0" w:oddHBand="1" w:evenHBand="0" w:firstRowFirstColumn="0" w:firstRowLastColumn="0" w:lastRowFirstColumn="0" w:lastRowLastColumn="0"/>
-              <w:rPr>
-                <w:rFonts w:ascii="Times New Roman" w:hAnsi="Times New Roman" w:cs="Times New Roman"/>
-              </w:rPr>
-            </w:pPr>
-            <w:r>
-              <w:rPr>
-                <w:rFonts w:ascii="Times New Roman" w:hAnsi="Times New Roman" w:cs="Times New Roman"/>
-              </w:rPr>
-              <w:t xml:space="preserve">2. Not be in a </w:t>
-            </w:r>
-            <w:r>
-              <w:rPr>
-                <w:rFonts w:ascii="Times New Roman" w:hAnsi="Times New Roman" w:cs="Times New Roman"/>
-              </w:rPr>
-              <w:t>company</w:t>
+              <w:t>1. Be a registered user</w:t>
+            </w:r>
+            <w:r>
+              <w:rPr>
+                <w:rFonts w:ascii="Times New Roman" w:hAnsi="Times New Roman" w:cs="Times New Roman"/>
+              </w:rPr>
+              <w:t xml:space="preserve"> or approved registered member of a company</w:t>
             </w:r>
           </w:p>
         </w:tc>
@@ -8792,6 +8755,26 @@
                 <w:rFonts w:ascii="Times New Roman" w:hAnsi="Times New Roman" w:cs="Times New Roman"/>
               </w:rPr>
             </w:pPr>
+            <w:r>
+              <w:rPr>
+                <w:rFonts w:ascii="Times New Roman" w:hAnsi="Times New Roman" w:cs="Times New Roman"/>
+              </w:rPr>
+              <w:t>1. Enter an email address</w:t>
+            </w:r>
+          </w:p>
+          <w:p>
+            <w:pPr>
+              <w:cnfStyle w:val="000000000000" w:firstRow="0" w:lastRow="0" w:firstColumn="0" w:lastColumn="0" w:oddVBand="0" w:evenVBand="0" w:oddHBand="0" w:evenHBand="0" w:firstRowFirstColumn="0" w:firstRowLastColumn="0" w:lastRowFirstColumn="0" w:lastRowLastColumn="0"/>
+              <w:rPr>
+                <w:rFonts w:ascii="Times New Roman" w:hAnsi="Times New Roman" w:cs="Times New Roman"/>
+              </w:rPr>
+            </w:pPr>
+            <w:r>
+              <w:rPr>
+                <w:rFonts w:ascii="Times New Roman" w:hAnsi="Times New Roman" w:cs="Times New Roman"/>
+              </w:rPr>
+              <w:t>2. Enter the password</w:t>
+            </w:r>
           </w:p>
         </w:tc>
       </w:tr>
@@ -8829,6 +8812,12 @@
                 <w:rFonts w:ascii="Times New Roman" w:hAnsi="Times New Roman" w:cs="Times New Roman"/>
               </w:rPr>
             </w:pPr>
+            <w:r>
+              <w:rPr>
+                <w:rFonts w:ascii="Times New Roman" w:hAnsi="Times New Roman" w:cs="Times New Roman"/>
+              </w:rPr>
+              <w:t>None</w:t>
+            </w:r>
           </w:p>
         </w:tc>
       </w:tr>
@@ -8867,7 +8856,7 @@
               <w:rPr>
                 <w:rFonts w:ascii="Times New Roman" w:hAnsi="Times New Roman" w:cs="Times New Roman"/>
               </w:rPr>
-              <w:t>N/A</w:t>
+              <w:t>None</w:t>
             </w:r>
           </w:p>
         </w:tc>
@@ -8910,7 +8899,7 @@
               <w:rPr>
                 <w:rFonts w:ascii="Times New Roman" w:hAnsi="Times New Roman" w:cs="Times New Roman"/>
               </w:rPr>
-              <w:t>N/A</w:t>
+              <w:t>None</w:t>
             </w:r>
           </w:p>
         </w:tc>
@@ -8967,6 +8956,12 @@
                 <w:rFonts w:ascii="Times New Roman" w:hAnsi="Times New Roman" w:cs="Times New Roman"/>
               </w:rPr>
             </w:pPr>
+            <w:r>
+              <w:rPr>
+                <w:rFonts w:ascii="Times New Roman" w:hAnsi="Times New Roman" w:cs="Times New Roman"/>
+              </w:rPr>
+              <w:t>Sign In Pet</w:t>
+            </w:r>
           </w:p>
         </w:tc>
       </w:tr>
@@ -9004,6 +8999,18 @@
                 <w:rFonts w:ascii="Times New Roman" w:hAnsi="Times New Roman" w:cs="Times New Roman"/>
               </w:rPr>
             </w:pPr>
+            <w:r>
+              <w:rPr>
+                <w:rFonts w:ascii="Times New Roman" w:hAnsi="Times New Roman" w:cs="Times New Roman"/>
+              </w:rPr>
+              <w:t xml:space="preserve">Sign </w:t>
+            </w:r>
+            <w:r>
+              <w:rPr>
+                <w:rFonts w:ascii="Times New Roman" w:hAnsi="Times New Roman" w:cs="Times New Roman"/>
+              </w:rPr>
+              <w:t>in the pet</w:t>
+            </w:r>
           </w:p>
         </w:tc>
       </w:tr>
@@ -9038,6 +9045,12 @@
                 <w:rFonts w:ascii="Times New Roman" w:hAnsi="Times New Roman" w:cs="Times New Roman"/>
               </w:rPr>
             </w:pPr>
+            <w:r>
+              <w:rPr>
+                <w:rFonts w:ascii="Times New Roman" w:hAnsi="Times New Roman" w:cs="Times New Roman"/>
+              </w:rPr>
+              <w:t>Registered user</w:t>
+            </w:r>
           </w:p>
         </w:tc>
       </w:tr>
@@ -9075,6 +9088,76 @@
                 <w:rFonts w:ascii="Times New Roman" w:hAnsi="Times New Roman" w:cs="Times New Roman"/>
               </w:rPr>
             </w:pPr>
+            <w:r>
+              <w:rPr>
+                <w:rFonts w:ascii="Times New Roman" w:hAnsi="Times New Roman" w:cs="Times New Roman"/>
+              </w:rPr>
+              <w:t>1. Be a registered user</w:t>
+            </w:r>
+            <w:r>
+              <w:rPr>
+                <w:rFonts w:ascii="Times New Roman" w:hAnsi="Times New Roman" w:cs="Times New Roman"/>
+              </w:rPr>
+              <w:t xml:space="preserve"> or </w:t>
+            </w:r>
+            <w:r>
+              <w:rPr>
+                <w:rFonts w:ascii="Times New Roman" w:hAnsi="Times New Roman" w:cs="Times New Roman"/>
+              </w:rPr>
+              <w:t>approved registered member of a company</w:t>
+            </w:r>
+          </w:p>
+          <w:p>
+            <w:pPr>
+              <w:cnfStyle w:val="000000100000" w:firstRow="0" w:lastRow="0" w:firstColumn="0" w:lastColumn="0" w:oddVBand="0" w:evenVBand="0" w:oddHBand="1" w:evenHBand="0" w:firstRowFirstColumn="0" w:firstRowLastColumn="0" w:lastRowFirstColumn="0" w:lastRowLastColumn="0"/>
+              <w:rPr>
+                <w:rFonts w:ascii="Times New Roman" w:hAnsi="Times New Roman" w:cs="Times New Roman"/>
+              </w:rPr>
+            </w:pPr>
+            <w:r>
+              <w:rPr>
+                <w:rFonts w:ascii="Times New Roman" w:hAnsi="Times New Roman" w:cs="Times New Roman"/>
+              </w:rPr>
+              <w:t xml:space="preserve">2. </w:t>
+            </w:r>
+            <w:r>
+              <w:rPr>
+                <w:rFonts w:ascii="Times New Roman" w:hAnsi="Times New Roman" w:cs="Times New Roman"/>
+              </w:rPr>
+              <w:t xml:space="preserve">Have a registered pet or </w:t>
+            </w:r>
+            <w:r>
+              <w:rPr>
+                <w:rFonts w:ascii="Times New Roman" w:hAnsi="Times New Roman" w:cs="Times New Roman"/>
+              </w:rPr>
+              <w:t xml:space="preserve">approved </w:t>
+            </w:r>
+            <w:r>
+              <w:rPr>
+                <w:rFonts w:ascii="Times New Roman" w:hAnsi="Times New Roman" w:cs="Times New Roman"/>
+              </w:rPr>
+              <w:t>pet</w:t>
+            </w:r>
+            <w:r>
+              <w:rPr>
+                <w:rFonts w:ascii="Times New Roman" w:hAnsi="Times New Roman" w:cs="Times New Roman"/>
+              </w:rPr>
+              <w:t xml:space="preserve"> of a company</w:t>
+            </w:r>
+          </w:p>
+          <w:p>
+            <w:pPr>
+              <w:cnfStyle w:val="000000100000" w:firstRow="0" w:lastRow="0" w:firstColumn="0" w:lastColumn="0" w:oddVBand="0" w:evenVBand="0" w:oddHBand="1" w:evenHBand="0" w:firstRowFirstColumn="0" w:firstRowLastColumn="0" w:lastRowFirstColumn="0" w:lastRowLastColumn="0"/>
+              <w:rPr>
+                <w:rFonts w:ascii="Times New Roman" w:hAnsi="Times New Roman" w:cs="Times New Roman"/>
+              </w:rPr>
+            </w:pPr>
+            <w:r>
+              <w:rPr>
+                <w:rFonts w:ascii="Times New Roman" w:hAnsi="Times New Roman" w:cs="Times New Roman"/>
+              </w:rPr>
+              <w:t>3. Signed in already</w:t>
+            </w:r>
           </w:p>
         </w:tc>
       </w:tr>
@@ -9109,6 +9192,26 @@
                 <w:rFonts w:ascii="Times New Roman" w:hAnsi="Times New Roman" w:cs="Times New Roman"/>
               </w:rPr>
             </w:pPr>
+            <w:r>
+              <w:rPr>
+                <w:rFonts w:ascii="Times New Roman" w:hAnsi="Times New Roman" w:cs="Times New Roman"/>
+              </w:rPr>
+              <w:t>1. Click on sign in “Pet’s Name”</w:t>
+            </w:r>
+          </w:p>
+          <w:p>
+            <w:pPr>
+              <w:cnfStyle w:val="000000000000" w:firstRow="0" w:lastRow="0" w:firstColumn="0" w:lastColumn="0" w:oddVBand="0" w:evenVBand="0" w:oddHBand="0" w:evenHBand="0" w:firstRowFirstColumn="0" w:firstRowLastColumn="0" w:lastRowFirstColumn="0" w:lastRowLastColumn="0"/>
+              <w:rPr>
+                <w:rFonts w:ascii="Times New Roman" w:hAnsi="Times New Roman" w:cs="Times New Roman"/>
+              </w:rPr>
+            </w:pPr>
+            <w:r>
+              <w:rPr>
+                <w:rFonts w:ascii="Times New Roman" w:hAnsi="Times New Roman" w:cs="Times New Roman"/>
+              </w:rPr>
+              <w:t>2. Check the “Agree” w/ policy check box</w:t>
+            </w:r>
           </w:p>
         </w:tc>
       </w:tr>
@@ -9146,6 +9249,12 @@
                 <w:rFonts w:ascii="Times New Roman" w:hAnsi="Times New Roman" w:cs="Times New Roman"/>
               </w:rPr>
             </w:pPr>
+            <w:r>
+              <w:rPr>
+                <w:rFonts w:ascii="Times New Roman" w:hAnsi="Times New Roman" w:cs="Times New Roman"/>
+              </w:rPr>
+              <w:t>None</w:t>
+            </w:r>
           </w:p>
         </w:tc>
       </w:tr>
@@ -9184,7 +9293,7 @@
               <w:rPr>
                 <w:rFonts w:ascii="Times New Roman" w:hAnsi="Times New Roman" w:cs="Times New Roman"/>
               </w:rPr>
-              <w:t>N/A</w:t>
+              <w:t>None</w:t>
             </w:r>
           </w:p>
         </w:tc>
@@ -9227,7 +9336,410 @@
               <w:rPr>
                 <w:rFonts w:ascii="Times New Roman" w:hAnsi="Times New Roman" w:cs="Times New Roman"/>
               </w:rPr>
-              <w:t>N/A</w:t>
+              <w:t>None</w:t>
+            </w:r>
+          </w:p>
+        </w:tc>
+      </w:tr>
+    </w:tbl>
+    <w:p>
+      <w:pPr>
+        <w:rPr>
+          <w:rFonts w:ascii="Times New Roman" w:hAnsi="Times New Roman" w:cs="Times New Roman"/>
+        </w:rPr>
+      </w:pPr>
+    </w:p>
+    <w:tbl>
+      <w:tblPr>
+        <w:tblStyle w:val="GridTable4"/>
+        <w:tblW w:w="0" w:type="auto"/>
+        <w:tblLook w:val="04A0" w:firstRow="1" w:lastRow="0" w:firstColumn="1" w:lastColumn="0" w:noHBand="0" w:noVBand="1"/>
+      </w:tblPr>
+      <w:tblGrid>
+        <w:gridCol w:w="1885"/>
+        <w:gridCol w:w="7465"/>
+      </w:tblGrid>
+      <w:tr>
+        <w:trPr>
+          <w:cnfStyle w:val="100000000000" w:firstRow="1" w:lastRow="0" w:firstColumn="0" w:lastColumn="0" w:oddVBand="0" w:evenVBand="0" w:oddHBand="0" w:evenHBand="0" w:firstRowFirstColumn="0" w:firstRowLastColumn="0" w:lastRowFirstColumn="0" w:lastRowLastColumn="0"/>
+        </w:trPr>
+        <w:tc>
+          <w:tcPr>
+            <w:cnfStyle w:val="001000000000" w:firstRow="0" w:lastRow="0" w:firstColumn="1" w:lastColumn="0" w:oddVBand="0" w:evenVBand="0" w:oddHBand="0" w:evenHBand="0" w:firstRowFirstColumn="0" w:firstRowLastColumn="0" w:lastRowFirstColumn="0" w:lastRowLastColumn="0"/>
+            <w:tcW w:w="1885" w:type="dxa"/>
+          </w:tcPr>
+          <w:p>
+            <w:pPr>
+              <w:rPr>
+                <w:rFonts w:ascii="Times New Roman" w:hAnsi="Times New Roman" w:cs="Times New Roman"/>
+              </w:rPr>
+            </w:pPr>
+            <w:r>
+              <w:rPr>
+                <w:rFonts w:ascii="Times New Roman" w:hAnsi="Times New Roman" w:cs="Times New Roman"/>
+              </w:rPr>
+              <w:t>Use Case Name</w:t>
+            </w:r>
+          </w:p>
+        </w:tc>
+        <w:tc>
+          <w:tcPr>
+            <w:tcW w:w="7465" w:type="dxa"/>
+          </w:tcPr>
+          <w:p>
+            <w:pPr>
+              <w:cnfStyle w:val="100000000000" w:firstRow="1" w:lastRow="0" w:firstColumn="0" w:lastColumn="0" w:oddVBand="0" w:evenVBand="0" w:oddHBand="0" w:evenHBand="0" w:firstRowFirstColumn="0" w:firstRowLastColumn="0" w:lastRowFirstColumn="0" w:lastRowLastColumn="0"/>
+              <w:rPr>
+                <w:rFonts w:ascii="Times New Roman" w:hAnsi="Times New Roman" w:cs="Times New Roman"/>
+              </w:rPr>
+            </w:pPr>
+            <w:r>
+              <w:rPr>
+                <w:rFonts w:ascii="Times New Roman" w:hAnsi="Times New Roman" w:cs="Times New Roman"/>
+              </w:rPr>
+              <w:t>Add Pet</w:t>
+            </w:r>
+          </w:p>
+        </w:tc>
+      </w:tr>
+      <w:tr>
+        <w:trPr>
+          <w:cnfStyle w:val="000000100000" w:firstRow="0" w:lastRow="0" w:firstColumn="0" w:lastColumn="0" w:oddVBand="0" w:evenVBand="0" w:oddHBand="1" w:evenHBand="0" w:firstRowFirstColumn="0" w:firstRowLastColumn="0" w:lastRowFirstColumn="0" w:lastRowLastColumn="0"/>
+        </w:trPr>
+        <w:tc>
+          <w:tcPr>
+            <w:cnfStyle w:val="001000000000" w:firstRow="0" w:lastRow="0" w:firstColumn="1" w:lastColumn="0" w:oddVBand="0" w:evenVBand="0" w:oddHBand="0" w:evenHBand="0" w:firstRowFirstColumn="0" w:firstRowLastColumn="0" w:lastRowFirstColumn="0" w:lastRowLastColumn="0"/>
+            <w:tcW w:w="1885" w:type="dxa"/>
+          </w:tcPr>
+          <w:p>
+            <w:pPr>
+              <w:rPr>
+                <w:rFonts w:ascii="Times New Roman" w:hAnsi="Times New Roman" w:cs="Times New Roman"/>
+              </w:rPr>
+            </w:pPr>
+            <w:r>
+              <w:rPr>
+                <w:rFonts w:ascii="Times New Roman" w:hAnsi="Times New Roman" w:cs="Times New Roman"/>
+              </w:rPr>
+              <w:t>Description</w:t>
+            </w:r>
+          </w:p>
+        </w:tc>
+        <w:tc>
+          <w:tcPr>
+            <w:tcW w:w="7465" w:type="dxa"/>
+          </w:tcPr>
+          <w:p>
+            <w:pPr>
+              <w:cnfStyle w:val="000000100000" w:firstRow="0" w:lastRow="0" w:firstColumn="0" w:lastColumn="0" w:oddVBand="0" w:evenVBand="0" w:oddHBand="1" w:evenHBand="0" w:firstRowFirstColumn="0" w:firstRowLastColumn="0" w:lastRowFirstColumn="0" w:lastRowLastColumn="0"/>
+              <w:rPr>
+                <w:rFonts w:ascii="Times New Roman" w:hAnsi="Times New Roman" w:cs="Times New Roman"/>
+              </w:rPr>
+            </w:pPr>
+            <w:r>
+              <w:rPr>
+                <w:rFonts w:ascii="Times New Roman" w:hAnsi="Times New Roman" w:cs="Times New Roman"/>
+              </w:rPr>
+              <w:t>Add a new p</w:t>
+            </w:r>
+            <w:bookmarkStart w:id="24" w:name="_GoBack"/>
+            <w:bookmarkEnd w:id="24"/>
+            <w:r>
+              <w:rPr>
+                <w:rFonts w:ascii="Times New Roman" w:hAnsi="Times New Roman" w:cs="Times New Roman"/>
+              </w:rPr>
+              <w:t>et</w:t>
+            </w:r>
+          </w:p>
+        </w:tc>
+      </w:tr>
+      <w:tr>
+        <w:tc>
+          <w:tcPr>
+            <w:cnfStyle w:val="001000000000" w:firstRow="0" w:lastRow="0" w:firstColumn="1" w:lastColumn="0" w:oddVBand="0" w:evenVBand="0" w:oddHBand="0" w:evenHBand="0" w:firstRowFirstColumn="0" w:firstRowLastColumn="0" w:lastRowFirstColumn="0" w:lastRowLastColumn="0"/>
+            <w:tcW w:w="1885" w:type="dxa"/>
+          </w:tcPr>
+          <w:p>
+            <w:pPr>
+              <w:rPr>
+                <w:rFonts w:ascii="Times New Roman" w:hAnsi="Times New Roman" w:cs="Times New Roman"/>
+              </w:rPr>
+            </w:pPr>
+            <w:r>
+              <w:rPr>
+                <w:rFonts w:ascii="Times New Roman" w:hAnsi="Times New Roman" w:cs="Times New Roman"/>
+              </w:rPr>
+              <w:t>Actors</w:t>
+            </w:r>
+          </w:p>
+        </w:tc>
+        <w:tc>
+          <w:tcPr>
+            <w:tcW w:w="7465" w:type="dxa"/>
+          </w:tcPr>
+          <w:p>
+            <w:pPr>
+              <w:cnfStyle w:val="000000000000" w:firstRow="0" w:lastRow="0" w:firstColumn="0" w:lastColumn="0" w:oddVBand="0" w:evenVBand="0" w:oddHBand="0" w:evenHBand="0" w:firstRowFirstColumn="0" w:firstRowLastColumn="0" w:lastRowFirstColumn="0" w:lastRowLastColumn="0"/>
+              <w:rPr>
+                <w:rFonts w:ascii="Times New Roman" w:hAnsi="Times New Roman" w:cs="Times New Roman"/>
+              </w:rPr>
+            </w:pPr>
+            <w:r>
+              <w:rPr>
+                <w:rFonts w:ascii="Times New Roman" w:hAnsi="Times New Roman" w:cs="Times New Roman"/>
+              </w:rPr>
+              <w:t>Registered user</w:t>
+            </w:r>
+          </w:p>
+        </w:tc>
+      </w:tr>
+      <w:tr>
+        <w:trPr>
+          <w:cnfStyle w:val="000000100000" w:firstRow="0" w:lastRow="0" w:firstColumn="0" w:lastColumn="0" w:oddVBand="0" w:evenVBand="0" w:oddHBand="1" w:evenHBand="0" w:firstRowFirstColumn="0" w:firstRowLastColumn="0" w:lastRowFirstColumn="0" w:lastRowLastColumn="0"/>
+        </w:trPr>
+        <w:tc>
+          <w:tcPr>
+            <w:cnfStyle w:val="001000000000" w:firstRow="0" w:lastRow="0" w:firstColumn="1" w:lastColumn="0" w:oddVBand="0" w:evenVBand="0" w:oddHBand="0" w:evenHBand="0" w:firstRowFirstColumn="0" w:firstRowLastColumn="0" w:lastRowFirstColumn="0" w:lastRowLastColumn="0"/>
+            <w:tcW w:w="1885" w:type="dxa"/>
+          </w:tcPr>
+          <w:p>
+            <w:pPr>
+              <w:rPr>
+                <w:rFonts w:ascii="Times New Roman" w:hAnsi="Times New Roman" w:cs="Times New Roman"/>
+              </w:rPr>
+            </w:pPr>
+            <w:r>
+              <w:rPr>
+                <w:rFonts w:ascii="Times New Roman" w:hAnsi="Times New Roman" w:cs="Times New Roman"/>
+              </w:rPr>
+              <w:t>Pre-Conditions</w:t>
+            </w:r>
+          </w:p>
+        </w:tc>
+        <w:tc>
+          <w:tcPr>
+            <w:tcW w:w="7465" w:type="dxa"/>
+          </w:tcPr>
+          <w:p>
+            <w:pPr>
+              <w:cnfStyle w:val="000000100000" w:firstRow="0" w:lastRow="0" w:firstColumn="0" w:lastColumn="0" w:oddVBand="0" w:evenVBand="0" w:oddHBand="1" w:evenHBand="0" w:firstRowFirstColumn="0" w:firstRowLastColumn="0" w:lastRowFirstColumn="0" w:lastRowLastColumn="0"/>
+              <w:rPr>
+                <w:rFonts w:ascii="Times New Roman" w:hAnsi="Times New Roman" w:cs="Times New Roman"/>
+              </w:rPr>
+            </w:pPr>
+            <w:r>
+              <w:rPr>
+                <w:rFonts w:ascii="Times New Roman" w:hAnsi="Times New Roman" w:cs="Times New Roman"/>
+              </w:rPr>
+              <w:t>1. Be a registered user or approved registered member of a company</w:t>
+            </w:r>
+          </w:p>
+          <w:p>
+            <w:pPr>
+              <w:cnfStyle w:val="000000100000" w:firstRow="0" w:lastRow="0" w:firstColumn="0" w:lastColumn="0" w:oddVBand="0" w:evenVBand="0" w:oddHBand="1" w:evenHBand="0" w:firstRowFirstColumn="0" w:firstRowLastColumn="0" w:lastRowFirstColumn="0" w:lastRowLastColumn="0"/>
+              <w:rPr>
+                <w:rFonts w:ascii="Times New Roman" w:hAnsi="Times New Roman" w:cs="Times New Roman"/>
+              </w:rPr>
+            </w:pPr>
+            <w:r>
+              <w:rPr>
+                <w:rFonts w:ascii="Times New Roman" w:hAnsi="Times New Roman" w:cs="Times New Roman"/>
+              </w:rPr>
+              <w:t>2. Have a registered pet or approved pet of a company</w:t>
+            </w:r>
+          </w:p>
+          <w:p>
+            <w:pPr>
+              <w:cnfStyle w:val="000000100000" w:firstRow="0" w:lastRow="0" w:firstColumn="0" w:lastColumn="0" w:oddVBand="0" w:evenVBand="0" w:oddHBand="1" w:evenHBand="0" w:firstRowFirstColumn="0" w:firstRowLastColumn="0" w:lastRowFirstColumn="0" w:lastRowLastColumn="0"/>
+              <w:rPr>
+                <w:rFonts w:ascii="Times New Roman" w:hAnsi="Times New Roman" w:cs="Times New Roman"/>
+              </w:rPr>
+            </w:pPr>
+            <w:r>
+              <w:rPr>
+                <w:rFonts w:ascii="Times New Roman" w:hAnsi="Times New Roman" w:cs="Times New Roman"/>
+              </w:rPr>
+              <w:t>3. Signed in already</w:t>
+            </w:r>
+          </w:p>
+        </w:tc>
+      </w:tr>
+      <w:tr>
+        <w:tc>
+          <w:tcPr>
+            <w:cnfStyle w:val="001000000000" w:firstRow="0" w:lastRow="0" w:firstColumn="1" w:lastColumn="0" w:oddVBand="0" w:evenVBand="0" w:oddHBand="0" w:evenHBand="0" w:firstRowFirstColumn="0" w:firstRowLastColumn="0" w:lastRowFirstColumn="0" w:lastRowLastColumn="0"/>
+            <w:tcW w:w="1885" w:type="dxa"/>
+          </w:tcPr>
+          <w:p>
+            <w:pPr>
+              <w:rPr>
+                <w:rFonts w:ascii="Times New Roman" w:hAnsi="Times New Roman" w:cs="Times New Roman"/>
+              </w:rPr>
+            </w:pPr>
+            <w:r>
+              <w:rPr>
+                <w:rFonts w:ascii="Times New Roman" w:hAnsi="Times New Roman" w:cs="Times New Roman"/>
+              </w:rPr>
+              <w:t>Basic Flow</w:t>
+            </w:r>
+          </w:p>
+        </w:tc>
+        <w:tc>
+          <w:tcPr>
+            <w:tcW w:w="7465" w:type="dxa"/>
+          </w:tcPr>
+          <w:p>
+            <w:pPr>
+              <w:cnfStyle w:val="000000000000" w:firstRow="0" w:lastRow="0" w:firstColumn="0" w:lastColumn="0" w:oddVBand="0" w:evenVBand="0" w:oddHBand="0" w:evenHBand="0" w:firstRowFirstColumn="0" w:firstRowLastColumn="0" w:lastRowFirstColumn="0" w:lastRowLastColumn="0"/>
+              <w:rPr>
+                <w:rFonts w:ascii="Times New Roman" w:hAnsi="Times New Roman" w:cs="Times New Roman"/>
+              </w:rPr>
+            </w:pPr>
+            <w:r>
+              <w:rPr>
+                <w:rFonts w:ascii="Times New Roman" w:hAnsi="Times New Roman" w:cs="Times New Roman"/>
+              </w:rPr>
+              <w:t>1. Click on sign in “Pet’s Name”</w:t>
+            </w:r>
+          </w:p>
+          <w:p>
+            <w:pPr>
+              <w:cnfStyle w:val="000000000000" w:firstRow="0" w:lastRow="0" w:firstColumn="0" w:lastColumn="0" w:oddVBand="0" w:evenVBand="0" w:oddHBand="0" w:evenHBand="0" w:firstRowFirstColumn="0" w:firstRowLastColumn="0" w:lastRowFirstColumn="0" w:lastRowLastColumn="0"/>
+              <w:rPr>
+                <w:rFonts w:ascii="Times New Roman" w:hAnsi="Times New Roman" w:cs="Times New Roman"/>
+              </w:rPr>
+            </w:pPr>
+            <w:r>
+              <w:rPr>
+                <w:rFonts w:ascii="Times New Roman" w:hAnsi="Times New Roman" w:cs="Times New Roman"/>
+              </w:rPr>
+              <w:t>2. Check the “Agree” w/ policy check box</w:t>
+            </w:r>
+          </w:p>
+        </w:tc>
+      </w:tr>
+      <w:tr>
+        <w:trPr>
+          <w:cnfStyle w:val="000000100000" w:firstRow="0" w:lastRow="0" w:firstColumn="0" w:lastColumn="0" w:oddVBand="0" w:evenVBand="0" w:oddHBand="1" w:evenHBand="0" w:firstRowFirstColumn="0" w:firstRowLastColumn="0" w:lastRowFirstColumn="0" w:lastRowLastColumn="0"/>
+        </w:trPr>
+        <w:tc>
+          <w:tcPr>
+            <w:cnfStyle w:val="001000000000" w:firstRow="0" w:lastRow="0" w:firstColumn="1" w:lastColumn="0" w:oddVBand="0" w:evenVBand="0" w:oddHBand="0" w:evenHBand="0" w:firstRowFirstColumn="0" w:firstRowLastColumn="0" w:lastRowFirstColumn="0" w:lastRowLastColumn="0"/>
+            <w:tcW w:w="1885" w:type="dxa"/>
+          </w:tcPr>
+          <w:p>
+            <w:pPr>
+              <w:rPr>
+                <w:rFonts w:ascii="Times New Roman" w:hAnsi="Times New Roman" w:cs="Times New Roman"/>
+              </w:rPr>
+            </w:pPr>
+            <w:r>
+              <w:rPr>
+                <w:rFonts w:ascii="Times New Roman" w:hAnsi="Times New Roman" w:cs="Times New Roman"/>
+              </w:rPr>
+              <w:t>Post Conditions</w:t>
+            </w:r>
+          </w:p>
+        </w:tc>
+        <w:tc>
+          <w:tcPr>
+            <w:tcW w:w="7465" w:type="dxa"/>
+          </w:tcPr>
+          <w:p>
+            <w:pPr>
+              <w:cnfStyle w:val="000000100000" w:firstRow="0" w:lastRow="0" w:firstColumn="0" w:lastColumn="0" w:oddVBand="0" w:evenVBand="0" w:oddHBand="1" w:evenHBand="0" w:firstRowFirstColumn="0" w:firstRowLastColumn="0" w:lastRowFirstColumn="0" w:lastRowLastColumn="0"/>
+              <w:rPr>
+                <w:rFonts w:ascii="Times New Roman" w:hAnsi="Times New Roman" w:cs="Times New Roman"/>
+              </w:rPr>
+            </w:pPr>
+            <w:r>
+              <w:rPr>
+                <w:rFonts w:ascii="Times New Roman" w:hAnsi="Times New Roman" w:cs="Times New Roman"/>
+              </w:rPr>
+              <w:t>None</w:t>
+            </w:r>
+          </w:p>
+        </w:tc>
+      </w:tr>
+      <w:tr>
+        <w:tc>
+          <w:tcPr>
+            <w:cnfStyle w:val="001000000000" w:firstRow="0" w:lastRow="0" w:firstColumn="1" w:lastColumn="0" w:oddVBand="0" w:evenVBand="0" w:oddHBand="0" w:evenHBand="0" w:firstRowFirstColumn="0" w:firstRowLastColumn="0" w:lastRowFirstColumn="0" w:lastRowLastColumn="0"/>
+            <w:tcW w:w="1885" w:type="dxa"/>
+          </w:tcPr>
+          <w:p>
+            <w:pPr>
+              <w:rPr>
+                <w:rFonts w:ascii="Times New Roman" w:hAnsi="Times New Roman" w:cs="Times New Roman"/>
+              </w:rPr>
+            </w:pPr>
+            <w:r>
+              <w:rPr>
+                <w:rFonts w:ascii="Times New Roman" w:hAnsi="Times New Roman" w:cs="Times New Roman"/>
+              </w:rPr>
+              <w:t>Alternate Flows</w:t>
+            </w:r>
+          </w:p>
+        </w:tc>
+        <w:tc>
+          <w:tcPr>
+            <w:tcW w:w="7465" w:type="dxa"/>
+          </w:tcPr>
+          <w:p>
+            <w:pPr>
+              <w:cnfStyle w:val="000000000000" w:firstRow="0" w:lastRow="0" w:firstColumn="0" w:lastColumn="0" w:oddVBand="0" w:evenVBand="0" w:oddHBand="0" w:evenHBand="0" w:firstRowFirstColumn="0" w:firstRowLastColumn="0" w:lastRowFirstColumn="0" w:lastRowLastColumn="0"/>
+              <w:rPr>
+                <w:rFonts w:ascii="Times New Roman" w:hAnsi="Times New Roman" w:cs="Times New Roman"/>
+              </w:rPr>
+            </w:pPr>
+            <w:r>
+              <w:rPr>
+                <w:rFonts w:ascii="Times New Roman" w:hAnsi="Times New Roman" w:cs="Times New Roman"/>
+              </w:rPr>
+              <w:t>None</w:t>
+            </w:r>
+          </w:p>
+        </w:tc>
+      </w:tr>
+      <w:tr>
+        <w:trPr>
+          <w:cnfStyle w:val="000000100000" w:firstRow="0" w:lastRow="0" w:firstColumn="0" w:lastColumn="0" w:oddVBand="0" w:evenVBand="0" w:oddHBand="1" w:evenHBand="0" w:firstRowFirstColumn="0" w:firstRowLastColumn="0" w:lastRowFirstColumn="0" w:lastRowLastColumn="0"/>
+        </w:trPr>
+        <w:tc>
+          <w:tcPr>
+            <w:cnfStyle w:val="001000000000" w:firstRow="0" w:lastRow="0" w:firstColumn="1" w:lastColumn="0" w:oddVBand="0" w:evenVBand="0" w:oddHBand="0" w:evenHBand="0" w:firstRowFirstColumn="0" w:firstRowLastColumn="0" w:lastRowFirstColumn="0" w:lastRowLastColumn="0"/>
+            <w:tcW w:w="1885" w:type="dxa"/>
+          </w:tcPr>
+          <w:p>
+            <w:pPr>
+              <w:rPr>
+                <w:rFonts w:ascii="Times New Roman" w:hAnsi="Times New Roman" w:cs="Times New Roman"/>
+              </w:rPr>
+            </w:pPr>
+            <w:r>
+              <w:rPr>
+                <w:rFonts w:ascii="Times New Roman" w:hAnsi="Times New Roman" w:cs="Times New Roman"/>
+              </w:rPr>
+              <w:t>Notes</w:t>
+            </w:r>
+          </w:p>
+        </w:tc>
+        <w:tc>
+          <w:tcPr>
+            <w:tcW w:w="7465" w:type="dxa"/>
+          </w:tcPr>
+          <w:p>
+            <w:pPr>
+              <w:cnfStyle w:val="000000100000" w:firstRow="0" w:lastRow="0" w:firstColumn="0" w:lastColumn="0" w:oddVBand="0" w:evenVBand="0" w:oddHBand="1" w:evenHBand="0" w:firstRowFirstColumn="0" w:firstRowLastColumn="0" w:lastRowFirstColumn="0" w:lastRowLastColumn="0"/>
+              <w:rPr>
+                <w:rFonts w:ascii="Times New Roman" w:hAnsi="Times New Roman" w:cs="Times New Roman"/>
+              </w:rPr>
+            </w:pPr>
+            <w:r>
+              <w:rPr>
+                <w:rFonts w:ascii="Times New Roman" w:hAnsi="Times New Roman" w:cs="Times New Roman"/>
+              </w:rPr>
+              <w:t>None</w:t>
             </w:r>
           </w:p>
         </w:tc>
@@ -9641,6 +10153,7 @@
               <w:rPr>
                 <w:rFonts w:ascii="Times New Roman" w:hAnsi="Times New Roman" w:cs="Times New Roman"/>
               </w:rPr>
+              <w:lastRenderedPageBreak/>
               <w:t>Others</w:t>
             </w:r>
           </w:p>
@@ -10078,7 +10591,6 @@
       </w:pPr>
       <w:bookmarkStart w:id="27" w:name="_Toc420617714"/>
       <w:r>
-        <w:lastRenderedPageBreak/>
         <w:t>4.10</w:t>
       </w:r>
       <w:r>
@@ -12141,6 +12653,95 @@
     </w:lvl>
   </w:abstractNum>
   <w:abstractNum w:abstractNumId="14" w15:restartNumberingAfterBreak="0">
+    <w:nsid w:val="65390E75"/>
+    <w:multiLevelType w:val="hybridMultilevel"/>
+    <w:tmpl w:val="9E02471C"/>
+    <w:lvl w:ilvl="0" w:tplc="0409000F">
+      <w:start w:val="1"/>
+      <w:numFmt w:val="decimal"/>
+      <w:lvlText w:val="%1."/>
+      <w:lvlJc w:val="left"/>
+      <w:pPr>
+        <w:ind w:left="720" w:hanging="360"/>
+      </w:pPr>
+      <w:rPr>
+        <w:rFonts w:hint="default"/>
+      </w:rPr>
+    </w:lvl>
+    <w:lvl w:ilvl="1" w:tplc="04090019" w:tentative="1">
+      <w:start w:val="1"/>
+      <w:numFmt w:val="lowerLetter"/>
+      <w:lvlText w:val="%2."/>
+      <w:lvlJc w:val="left"/>
+      <w:pPr>
+        <w:ind w:left="1440" w:hanging="360"/>
+      </w:pPr>
+    </w:lvl>
+    <w:lvl w:ilvl="2" w:tplc="0409001B" w:tentative="1">
+      <w:start w:val="1"/>
+      <w:numFmt w:val="lowerRoman"/>
+      <w:lvlText w:val="%3."/>
+      <w:lvlJc w:val="right"/>
+      <w:pPr>
+        <w:ind w:left="2160" w:hanging="180"/>
+      </w:pPr>
+    </w:lvl>
+    <w:lvl w:ilvl="3" w:tplc="0409000F" w:tentative="1">
+      <w:start w:val="1"/>
+      <w:numFmt w:val="decimal"/>
+      <w:lvlText w:val="%4."/>
+      <w:lvlJc w:val="left"/>
+      <w:pPr>
+        <w:ind w:left="2880" w:hanging="360"/>
+      </w:pPr>
+    </w:lvl>
+    <w:lvl w:ilvl="4" w:tplc="04090019" w:tentative="1">
+      <w:start w:val="1"/>
+      <w:numFmt w:val="lowerLetter"/>
+      <w:lvlText w:val="%5."/>
+      <w:lvlJc w:val="left"/>
+      <w:pPr>
+        <w:ind w:left="3600" w:hanging="360"/>
+      </w:pPr>
+    </w:lvl>
+    <w:lvl w:ilvl="5" w:tplc="0409001B" w:tentative="1">
+      <w:start w:val="1"/>
+      <w:numFmt w:val="lowerRoman"/>
+      <w:lvlText w:val="%6."/>
+      <w:lvlJc w:val="right"/>
+      <w:pPr>
+        <w:ind w:left="4320" w:hanging="180"/>
+      </w:pPr>
+    </w:lvl>
+    <w:lvl w:ilvl="6" w:tplc="0409000F" w:tentative="1">
+      <w:start w:val="1"/>
+      <w:numFmt w:val="decimal"/>
+      <w:lvlText w:val="%7."/>
+      <w:lvlJc w:val="left"/>
+      <w:pPr>
+        <w:ind w:left="5040" w:hanging="360"/>
+      </w:pPr>
+    </w:lvl>
+    <w:lvl w:ilvl="7" w:tplc="04090019" w:tentative="1">
+      <w:start w:val="1"/>
+      <w:numFmt w:val="lowerLetter"/>
+      <w:lvlText w:val="%8."/>
+      <w:lvlJc w:val="left"/>
+      <w:pPr>
+        <w:ind w:left="5760" w:hanging="360"/>
+      </w:pPr>
+    </w:lvl>
+    <w:lvl w:ilvl="8" w:tplc="0409001B" w:tentative="1">
+      <w:start w:val="1"/>
+      <w:numFmt w:val="lowerRoman"/>
+      <w:lvlText w:val="%9."/>
+      <w:lvlJc w:val="right"/>
+      <w:pPr>
+        <w:ind w:left="6480" w:hanging="180"/>
+      </w:pPr>
+    </w:lvl>
+  </w:abstractNum>
+  <w:abstractNum w:abstractNumId="15" w15:restartNumberingAfterBreak="0">
     <w:nsid w:val="66EE73E1"/>
     <w:multiLevelType w:val="hybridMultilevel"/>
     <w:tmpl w:val="AEC087C2"/>
@@ -12253,7 +12854,7 @@
       </w:rPr>
     </w:lvl>
   </w:abstractNum>
-  <w:abstractNum w:abstractNumId="15" w15:restartNumberingAfterBreak="0">
+  <w:abstractNum w:abstractNumId="16" w15:restartNumberingAfterBreak="0">
     <w:nsid w:val="6F490605"/>
     <w:multiLevelType w:val="hybridMultilevel"/>
     <w:tmpl w:val="3C76D388"/>
@@ -12366,7 +12967,7 @@
       </w:rPr>
     </w:lvl>
   </w:abstractNum>
-  <w:abstractNum w:abstractNumId="16" w15:restartNumberingAfterBreak="0">
+  <w:abstractNum w:abstractNumId="17" w15:restartNumberingAfterBreak="0">
     <w:nsid w:val="738E4EEF"/>
     <w:multiLevelType w:val="hybridMultilevel"/>
     <w:tmpl w:val="E25438BC"/>
@@ -12479,7 +13080,7 @@
       </w:rPr>
     </w:lvl>
   </w:abstractNum>
-  <w:abstractNum w:abstractNumId="17" w15:restartNumberingAfterBreak="0">
+  <w:abstractNum w:abstractNumId="18" w15:restartNumberingAfterBreak="0">
     <w:nsid w:val="76A61580"/>
     <w:multiLevelType w:val="hybridMultilevel"/>
     <w:tmpl w:val="2BE08414"/>
@@ -12592,7 +13193,7 @@
       </w:rPr>
     </w:lvl>
   </w:abstractNum>
-  <w:abstractNum w:abstractNumId="18" w15:restartNumberingAfterBreak="0">
+  <w:abstractNum w:abstractNumId="19" w15:restartNumberingAfterBreak="0">
     <w:nsid w:val="7B373264"/>
     <w:multiLevelType w:val="hybridMultilevel"/>
     <w:tmpl w:val="C4CEAD58"/>
@@ -12705,7 +13306,7 @@
       </w:rPr>
     </w:lvl>
   </w:abstractNum>
-  <w:abstractNum w:abstractNumId="19" w15:restartNumberingAfterBreak="0">
+  <w:abstractNum w:abstractNumId="20" w15:restartNumberingAfterBreak="0">
     <w:nsid w:val="7E2405BF"/>
     <w:multiLevelType w:val="hybridMultilevel"/>
     <w:tmpl w:val="72D268D6"/>
@@ -12822,10 +13423,10 @@
     <w:abstractNumId w:val="11"/>
   </w:num>
   <w:num w:numId="2">
-    <w:abstractNumId w:val="16"/>
+    <w:abstractNumId w:val="17"/>
   </w:num>
   <w:num w:numId="3">
-    <w:abstractNumId w:val="18"/>
+    <w:abstractNumId w:val="19"/>
   </w:num>
   <w:num w:numId="4">
     <w:abstractNumId w:val="4"/>
@@ -12837,7 +13438,7 @@
     <w:abstractNumId w:val="3"/>
   </w:num>
   <w:num w:numId="7">
-    <w:abstractNumId w:val="17"/>
+    <w:abstractNumId w:val="18"/>
   </w:num>
   <w:num w:numId="8">
     <w:abstractNumId w:val="8"/>
@@ -12849,7 +13450,7 @@
     <w:abstractNumId w:val="9"/>
   </w:num>
   <w:num w:numId="11">
-    <w:abstractNumId w:val="19"/>
+    <w:abstractNumId w:val="20"/>
   </w:num>
   <w:num w:numId="12">
     <w:abstractNumId w:val="7"/>
@@ -12861,7 +13462,7 @@
     <w:abstractNumId w:val="10"/>
   </w:num>
   <w:num w:numId="15">
-    <w:abstractNumId w:val="14"/>
+    <w:abstractNumId w:val="15"/>
   </w:num>
   <w:num w:numId="16">
     <w:abstractNumId w:val="1"/>
@@ -12876,7 +13477,10 @@
     <w:abstractNumId w:val="6"/>
   </w:num>
   <w:num w:numId="20">
-    <w:abstractNumId w:val="15"/>
+    <w:abstractNumId w:val="16"/>
+  </w:num>
+  <w:num w:numId="21">
+    <w:abstractNumId w:val="14"/>
   </w:num>
 </w:numbering>
 </file>
@@ -14279,7 +14883,7 @@
 </file>
 
 <file path=customXml/itemProps1.xml><?xml version="1.0" encoding="utf-8"?>
-<ds:datastoreItem xmlns:ds="http://schemas.openxmlformats.org/officeDocument/2006/customXml" ds:itemID="{C10C3D20-AD80-4F4A-9A85-F821F75734C3}">
+<ds:datastoreItem xmlns:ds="http://schemas.openxmlformats.org/officeDocument/2006/customXml" ds:itemID="{E4F17772-9B8E-4EB3-949A-EF2F2BCFD4D9}">
   <ds:schemaRefs>
     <ds:schemaRef ds:uri="http://schemas.openxmlformats.org/officeDocument/2006/bibliography"/>
   </ds:schemaRefs>

</xml_diff>